<commit_message>
Solving the error for saving images randomly
</commit_message>
<xml_diff>
--- a/Task/Bikes/wp-content/uploads/docx/My-Form-2.docx
+++ b/Task/Bikes/wp-content/uploads/docx/My-Form-2.docx
@@ -53,12 +53,12 @@
           <wp:inline distB="114300" distT="114300" distL="114300" distR="114300">
             <wp:extent cx="2363093" cy="1285875"/>
             <wp:effectExtent b="0" l="0" r="0" t="0"/>
-            <wp:docPr id="1" name="image1.jpg"/>
+            <wp:docPr id="2" name="image3.jpg"/>
             <a:graphic>
               <a:graphicData uri="http://schemas.openxmlformats.org/drawingml/2006/picture">
                 <pic:pic>
                   <pic:nvPicPr>
-                    <pic:cNvPr id="0" name="image1.jpg"/>
+                    <pic:cNvPr id="0" name="image3.jpg"/>
                     <pic:cNvPicPr preferRelativeResize="0"/>
                   </pic:nvPicPr>
                   <pic:blipFill>
@@ -117,6 +117,41 @@
         <w:rPr/>
       </w:pPr>
       <w:r>
+        <w:rPr/>
+        <w:drawing>
+          <wp:inline distB="114300" distT="114300" distL="114300" distR="114300">
+            <wp:extent cx="2962275" cy="2033588"/>
+            <wp:effectExtent b="0" l="0" r="0" t="0"/>
+            <wp:docPr id="1" name="image1.jpg"/>
+            <a:graphic>
+              <a:graphicData uri="http://schemas.openxmlformats.org/drawingml/2006/picture">
+                <pic:pic>
+                  <pic:nvPicPr>
+                    <pic:cNvPr id="0" name="image1.jpg"/>
+                    <pic:cNvPicPr preferRelativeResize="0"/>
+                  </pic:nvPicPr>
+                  <pic:blipFill>
+                    <a:blip r:embed="rId7"/>
+                    <a:srcRect b="0" l="0" r="0" t="0"/>
+                    <a:stretch>
+                      <a:fillRect/>
+                    </a:stretch>
+                  </pic:blipFill>
+                  <pic:spPr>
+                    <a:xfrm>
+                      <a:off x="0" y="0"/>
+                      <a:ext cx="2962275" cy="2033588"/>
+                    </a:xfrm>
+                    <a:prstGeom prst="rect"/>
+                    <a:ln/>
+                  </pic:spPr>
+                </pic:pic>
+              </a:graphicData>
+            </a:graphic>
+          </wp:inline>
+        </w:drawing>
+      </w:r>
+      <w:r>
         <w:rPr>
           <w:rtl w:val="0"/>
         </w:rPr>
@@ -131,6 +166,17 @@
         <w:rPr>
           <w:rtl w:val="0"/>
         </w:rPr>
+      </w:r>
+    </w:p>
+    <w:p>
+      <w:pPr>
+        <w:spacing w:line="240" w:lineRule="auto"/>
+        <w:rPr/>
+      </w:pPr>
+      <w:r>
+        <w:rPr>
+          <w:rtl w:val="0"/>
+        </w:rPr>
         <w:t xml:space="preserve">Gender  ${Gender}</w:t>
       </w:r>
     </w:p>
@@ -138,6 +184,41 @@
       <w:pPr>
         <w:rPr/>
       </w:pPr>
+      <w:r>
+        <w:rPr/>
+        <w:drawing>
+          <wp:inline distB="114300" distT="114300" distL="114300" distR="114300">
+            <wp:extent cx="2105025" cy="2500313"/>
+            <wp:effectExtent b="0" l="0" r="0" t="0"/>
+            <wp:docPr id="3" name="image2.jpg"/>
+            <a:graphic>
+              <a:graphicData uri="http://schemas.openxmlformats.org/drawingml/2006/picture">
+                <pic:pic>
+                  <pic:nvPicPr>
+                    <pic:cNvPr id="0" name="image2.jpg"/>
+                    <pic:cNvPicPr preferRelativeResize="0"/>
+                  </pic:nvPicPr>
+                  <pic:blipFill>
+                    <a:blip r:embed="rId8"/>
+                    <a:srcRect b="0" l="0" r="0" t="0"/>
+                    <a:stretch>
+                      <a:fillRect/>
+                    </a:stretch>
+                  </pic:blipFill>
+                  <pic:spPr>
+                    <a:xfrm>
+                      <a:off x="0" y="0"/>
+                      <a:ext cx="2105025" cy="2500313"/>
+                    </a:xfrm>
+                    <a:prstGeom prst="rect"/>
+                    <a:ln/>
+                  </pic:spPr>
+                </pic:pic>
+              </a:graphicData>
+            </a:graphic>
+          </wp:inline>
+        </w:drawing>
+      </w:r>
       <w:r>
         <w:rPr>
           <w:rtl w:val="0"/>

</xml_diff>